<commit_message>
MAD player.c ( suppression paramètre float dt)
</commit_message>
<xml_diff>
--- a/tests/JeuxTest.docx
+++ b/tests/JeuxTest.docx
@@ -24,7 +24,6 @@
           <w:lang w:eastAsia="fr-FR"/>
         </w:rPr>
       </w:pPr>
-      <w:proofErr w:type="gramStart"/>
       <w:r>
         <w:rPr>
           <w:rFonts w:ascii="Consolas" w:eastAsia="Times New Roman" w:hAnsi="Consolas" w:cs="Times New Roman"/>
@@ -35,7 +34,6 @@
         </w:rPr>
         <w:t>extern</w:t>
       </w:r>
-      <w:proofErr w:type="gramEnd"/>
       <w:r>
         <w:rPr>
           <w:rFonts w:ascii="Consolas" w:eastAsia="Times New Roman" w:hAnsi="Consolas" w:cs="Times New Roman"/>
@@ -187,13 +185,8 @@
             <w:tcW w:w="2322" w:type="dxa"/>
           </w:tcPr>
           <w:p>
-            <w:proofErr w:type="gramStart"/>
-            <w:r>
-              <w:t>niveau</w:t>
-            </w:r>
-            <w:proofErr w:type="gramEnd"/>
-            <w:r>
-              <w:t xml:space="preserve"> = 1</w:t>
+            <w:r>
+              <w:t>niveau = 1</w:t>
             </w:r>
           </w:p>
         </w:tc>
@@ -215,10 +208,7 @@
           </w:tcPr>
           <w:p>
             <w:r>
-              <w:t xml:space="preserve">Niveau </w:t>
-            </w:r>
-            <w:r>
-              <w:t>2</w:t>
+              <w:t>Niveau 2</w:t>
             </w:r>
           </w:p>
         </w:tc>
@@ -227,19 +217,8 @@
             <w:tcW w:w="2322" w:type="dxa"/>
           </w:tcPr>
           <w:p>
-            <w:proofErr w:type="gramStart"/>
-            <w:r>
-              <w:t>n</w:t>
-            </w:r>
-            <w:r>
-              <w:t>iveau</w:t>
-            </w:r>
-            <w:proofErr w:type="gramEnd"/>
-            <w:r>
-              <w:t xml:space="preserve"> </w:t>
-            </w:r>
-            <w:r>
-              <w:t>= 2</w:t>
+            <w:r>
+              <w:t>niveau = 2</w:t>
             </w:r>
           </w:p>
         </w:tc>
@@ -249,10 +228,7 @@
           </w:tcPr>
           <w:p>
             <w:r>
-              <w:t xml:space="preserve">Chargement niveau </w:t>
-            </w:r>
-            <w:r>
-              <w:t>2</w:t>
+              <w:t>Chargement niveau 2</w:t>
             </w:r>
           </w:p>
         </w:tc>
@@ -264,10 +240,7 @@
           </w:tcPr>
           <w:p>
             <w:r>
-              <w:t xml:space="preserve">Niveau </w:t>
-            </w:r>
-            <w:r>
-              <w:t>3</w:t>
+              <w:t>Niveau 3</w:t>
             </w:r>
           </w:p>
         </w:tc>
@@ -276,19 +249,8 @@
             <w:tcW w:w="2322" w:type="dxa"/>
           </w:tcPr>
           <w:p>
-            <w:proofErr w:type="gramStart"/>
-            <w:r>
-              <w:t>n</w:t>
-            </w:r>
-            <w:r>
-              <w:t>iveau</w:t>
-            </w:r>
-            <w:proofErr w:type="gramEnd"/>
-            <w:r>
-              <w:t xml:space="preserve"> = </w:t>
-            </w:r>
-            <w:r>
-              <w:t>3</w:t>
+            <w:r>
+              <w:t>niveau = 3</w:t>
             </w:r>
           </w:p>
         </w:tc>
@@ -298,10 +260,7 @@
           </w:tcPr>
           <w:p>
             <w:r>
-              <w:t xml:space="preserve">Chargement niveau </w:t>
-            </w:r>
-            <w:r>
-              <w:t>3</w:t>
+              <w:t>Chargement niveau 3</w:t>
             </w:r>
           </w:p>
         </w:tc>
@@ -313,10 +272,7 @@
           </w:tcPr>
           <w:p>
             <w:r>
-              <w:t xml:space="preserve">Niveau </w:t>
-            </w:r>
-            <w:r>
-              <w:t>4</w:t>
+              <w:t>Niveau 4</w:t>
             </w:r>
           </w:p>
         </w:tc>
@@ -325,19 +281,8 @@
             <w:tcW w:w="2322" w:type="dxa"/>
           </w:tcPr>
           <w:p>
-            <w:proofErr w:type="gramStart"/>
-            <w:r>
-              <w:t>n</w:t>
-            </w:r>
-            <w:r>
-              <w:t>iveau</w:t>
-            </w:r>
-            <w:proofErr w:type="gramEnd"/>
-            <w:r>
-              <w:t xml:space="preserve"> = </w:t>
-            </w:r>
-            <w:r>
-              <w:t>4</w:t>
+            <w:r>
+              <w:t>niveau = 4</w:t>
             </w:r>
           </w:p>
         </w:tc>
@@ -347,10 +292,7 @@
           </w:tcPr>
           <w:p>
             <w:r>
-              <w:t xml:space="preserve">Chargement niveau </w:t>
-            </w:r>
-            <w:r>
-              <w:t>4</w:t>
+              <w:t>Chargement niveau 4</w:t>
             </w:r>
           </w:p>
         </w:tc>
@@ -441,16 +383,11 @@
             <w:r>
               <w:t xml:space="preserve"> </w:t>
             </w:r>
-            <w:proofErr w:type="gramStart"/>
             <w:r>
               <w:t>n</w:t>
             </w:r>
             <w:r>
-              <w:t>iveau</w:t>
-            </w:r>
-            <w:proofErr w:type="gramEnd"/>
-            <w:r>
-              <w:t xml:space="preserve"> = -1</w:t>
+              <w:t>iveau = -1</w:t>
             </w:r>
           </w:p>
         </w:tc>
@@ -481,16 +418,11 @@
             <w:tcW w:w="3021" w:type="dxa"/>
           </w:tcPr>
           <w:p>
-            <w:proofErr w:type="gramStart"/>
             <w:r>
               <w:t>n</w:t>
             </w:r>
             <w:r>
-              <w:t>iveau</w:t>
-            </w:r>
-            <w:proofErr w:type="gramEnd"/>
-            <w:r>
-              <w:t xml:space="preserve"> = ‘a’</w:t>
+              <w:t>iveau = ‘a’</w:t>
             </w:r>
           </w:p>
         </w:tc>
@@ -512,15 +444,7 @@
           </w:tcPr>
           <w:p>
             <w:r>
-              <w:t xml:space="preserve">Donnée de type </w:t>
-            </w:r>
-            <w:proofErr w:type="spellStart"/>
-            <w:r>
-              <w:t>float</w:t>
-            </w:r>
-            <w:proofErr w:type="spellEnd"/>
-            <w:r>
-              <w:t xml:space="preserve"> </w:t>
+              <w:t xml:space="preserve">Donnée de type float </w:t>
             </w:r>
           </w:p>
         </w:tc>
@@ -529,16 +453,11 @@
             <w:tcW w:w="3021" w:type="dxa"/>
           </w:tcPr>
           <w:p>
-            <w:proofErr w:type="gramStart"/>
             <w:r>
               <w:t>n</w:t>
             </w:r>
             <w:r>
-              <w:t>iveau</w:t>
-            </w:r>
-            <w:proofErr w:type="gramEnd"/>
-            <w:r>
-              <w:t xml:space="preserve"> = 5.5</w:t>
+              <w:t>iveau = 5.5</w:t>
             </w:r>
           </w:p>
         </w:tc>
@@ -568,7 +487,6 @@
           <w:lang w:eastAsia="fr-FR"/>
         </w:rPr>
       </w:pPr>
-      <w:proofErr w:type="gramStart"/>
       <w:r>
         <w:rPr>
           <w:rFonts w:ascii="Consolas" w:eastAsia="Times New Roman" w:hAnsi="Consolas" w:cs="Times New Roman"/>
@@ -579,7 +497,6 @@
         </w:rPr>
         <w:t>extern</w:t>
       </w:r>
-      <w:proofErr w:type="gramEnd"/>
       <w:r>
         <w:rPr>
           <w:rFonts w:ascii="Consolas" w:eastAsia="Times New Roman" w:hAnsi="Consolas" w:cs="Times New Roman"/>
@@ -610,7 +527,6 @@
         </w:rPr>
         <w:t> </w:t>
       </w:r>
-      <w:proofErr w:type="spellStart"/>
       <w:r>
         <w:rPr>
           <w:rFonts w:ascii="Consolas" w:eastAsia="Times New Roman" w:hAnsi="Consolas" w:cs="Times New Roman"/>
@@ -621,7 +537,6 @@
         </w:rPr>
         <w:t>afficher_textures_niveau</w:t>
       </w:r>
-      <w:proofErr w:type="spellEnd"/>
       <w:r>
         <w:rPr>
           <w:rFonts w:ascii="Consolas" w:eastAsia="Times New Roman" w:hAnsi="Consolas" w:cs="Times New Roman"/>
@@ -733,13 +648,8 @@
             <w:tcW w:w="2322" w:type="dxa"/>
           </w:tcPr>
           <w:p>
-            <w:proofErr w:type="gramStart"/>
-            <w:r>
-              <w:t>niveau</w:t>
-            </w:r>
-            <w:proofErr w:type="gramEnd"/>
-            <w:r>
-              <w:t xml:space="preserve"> = </w:t>
+            <w:r>
+              <w:t xml:space="preserve">niveau = </w:t>
             </w:r>
             <w:r>
               <w:t>0</w:t>
@@ -776,13 +686,8 @@
             <w:tcW w:w="2322" w:type="dxa"/>
           </w:tcPr>
           <w:p>
-            <w:proofErr w:type="gramStart"/>
-            <w:r>
-              <w:t>niveau</w:t>
-            </w:r>
-            <w:proofErr w:type="gramEnd"/>
-            <w:r>
-              <w:t xml:space="preserve"> = </w:t>
+            <w:r>
+              <w:t xml:space="preserve">niveau = </w:t>
             </w:r>
             <w:r>
               <w:t>1</w:t>
@@ -819,13 +724,8 @@
             <w:tcW w:w="2322" w:type="dxa"/>
           </w:tcPr>
           <w:p>
-            <w:proofErr w:type="gramStart"/>
-            <w:r>
-              <w:t>niveau</w:t>
-            </w:r>
-            <w:proofErr w:type="gramEnd"/>
-            <w:r>
-              <w:t xml:space="preserve"> = </w:t>
+            <w:r>
+              <w:t xml:space="preserve">niveau = </w:t>
             </w:r>
             <w:r>
               <w:t>2</w:t>
@@ -862,13 +762,8 @@
             <w:tcW w:w="2322" w:type="dxa"/>
           </w:tcPr>
           <w:p>
-            <w:proofErr w:type="gramStart"/>
-            <w:r>
-              <w:t>niveau</w:t>
-            </w:r>
-            <w:proofErr w:type="gramEnd"/>
-            <w:r>
-              <w:t xml:space="preserve"> = </w:t>
+            <w:r>
+              <w:t xml:space="preserve">niveau = </w:t>
             </w:r>
             <w:r>
               <w:t>3</w:t>
@@ -961,15 +856,7 @@
           </w:tcPr>
           <w:p>
             <w:r>
-              <w:t xml:space="preserve"> </w:t>
-            </w:r>
-            <w:proofErr w:type="gramStart"/>
-            <w:r>
-              <w:t>niveau</w:t>
-            </w:r>
-            <w:proofErr w:type="gramEnd"/>
-            <w:r>
-              <w:t xml:space="preserve"> = -1</w:t>
+              <w:t xml:space="preserve"> niveau = -1</w:t>
             </w:r>
           </w:p>
         </w:tc>
@@ -1000,13 +887,8 @@
             <w:tcW w:w="3021" w:type="dxa"/>
           </w:tcPr>
           <w:p>
-            <w:proofErr w:type="gramStart"/>
-            <w:r>
-              <w:t>niveau</w:t>
-            </w:r>
-            <w:proofErr w:type="gramEnd"/>
-            <w:r>
-              <w:t xml:space="preserve"> = ‘a’</w:t>
+            <w:r>
+              <w:t>niveau = ‘a’</w:t>
             </w:r>
           </w:p>
         </w:tc>
@@ -1028,15 +910,7 @@
           </w:tcPr>
           <w:p>
             <w:r>
-              <w:t xml:space="preserve">Donnée de type </w:t>
-            </w:r>
-            <w:proofErr w:type="spellStart"/>
-            <w:r>
-              <w:t>float</w:t>
-            </w:r>
-            <w:proofErr w:type="spellEnd"/>
-            <w:r>
-              <w:t xml:space="preserve"> </w:t>
+              <w:t xml:space="preserve">Donnée de type float </w:t>
             </w:r>
           </w:p>
         </w:tc>
@@ -1045,13 +919,8 @@
             <w:tcW w:w="3021" w:type="dxa"/>
           </w:tcPr>
           <w:p>
-            <w:proofErr w:type="gramStart"/>
-            <w:r>
-              <w:t>niveau</w:t>
-            </w:r>
-            <w:proofErr w:type="gramEnd"/>
-            <w:r>
-              <w:t xml:space="preserve"> = 5.5</w:t>
+            <w:r>
+              <w:t>niveau = 5.5</w:t>
             </w:r>
           </w:p>
         </w:tc>
@@ -1102,6 +971,7 @@
         </w:tc>
       </w:tr>
     </w:tbl>
+    <w:p/>
     <w:p/>
     <w:p/>
     <w:p/>
@@ -1123,7 +993,6 @@
           <w:lang w:eastAsia="fr-FR"/>
         </w:rPr>
       </w:pPr>
-      <w:proofErr w:type="gramStart"/>
       <w:r>
         <w:rPr>
           <w:rFonts w:ascii="Consolas" w:eastAsia="Times New Roman" w:hAnsi="Consolas" w:cs="Times New Roman"/>
@@ -1132,10 +1001,8 @@
           <w:szCs w:val="18"/>
           <w:lang w:eastAsia="fr-FR"/>
         </w:rPr>
-        <w:lastRenderedPageBreak/>
         <w:t>extern</w:t>
       </w:r>
-      <w:proofErr w:type="gramEnd"/>
       <w:r>
         <w:rPr>
           <w:rFonts w:ascii="Consolas" w:eastAsia="Times New Roman" w:hAnsi="Consolas" w:cs="Times New Roman"/>
@@ -1166,7 +1033,6 @@
         </w:rPr>
         <w:t> </w:t>
       </w:r>
-      <w:proofErr w:type="spellStart"/>
       <w:r>
         <w:rPr>
           <w:rFonts w:ascii="Consolas" w:eastAsia="Times New Roman" w:hAnsi="Consolas" w:cs="Times New Roman"/>
@@ -1177,7 +1043,6 @@
         </w:rPr>
         <w:t>ChargementCollider</w:t>
       </w:r>
-      <w:proofErr w:type="spellEnd"/>
       <w:r>
         <w:rPr>
           <w:rFonts w:ascii="Consolas" w:eastAsia="Times New Roman" w:hAnsi="Consolas" w:cs="Times New Roman"/>
@@ -1188,7 +1053,6 @@
         </w:rPr>
         <w:t>(</w:t>
       </w:r>
-      <w:proofErr w:type="spellStart"/>
       <w:r>
         <w:rPr>
           <w:rFonts w:ascii="Consolas" w:eastAsia="Times New Roman" w:hAnsi="Consolas" w:cs="Times New Roman"/>
@@ -1199,7 +1063,6 @@
         </w:rPr>
         <w:t>const</w:t>
       </w:r>
-      <w:proofErr w:type="spellEnd"/>
       <w:r>
         <w:rPr>
           <w:rFonts w:ascii="Consolas" w:eastAsia="Times New Roman" w:hAnsi="Consolas" w:cs="Times New Roman"/>
@@ -1248,20 +1111,8 @@
           <w:szCs w:val="18"/>
           <w:lang w:eastAsia="fr-FR"/>
         </w:rPr>
-        <w:t> </w:t>
-      </w:r>
-      <w:proofErr w:type="spellStart"/>
-      <w:r>
-        <w:rPr>
-          <w:rFonts w:ascii="Consolas" w:eastAsia="Times New Roman" w:hAnsi="Consolas" w:cs="Times New Roman"/>
-          <w:color w:val="F0AA0B"/>
-          <w:sz w:val="18"/>
-          <w:szCs w:val="18"/>
-          <w:lang w:eastAsia="fr-FR"/>
-        </w:rPr>
-        <w:t>filename</w:t>
-      </w:r>
-      <w:proofErr w:type="spellEnd"/>
+        <w:t> filename</w:t>
+      </w:r>
       <w:r>
         <w:rPr>
           <w:rFonts w:ascii="Consolas" w:eastAsia="Times New Roman" w:hAnsi="Consolas" w:cs="Times New Roman"/>
@@ -1352,26 +1203,14 @@
             <w:tcW w:w="3757" w:type="dxa"/>
           </w:tcPr>
           <w:p>
-            <w:proofErr w:type="spellStart"/>
-            <w:proofErr w:type="gramStart"/>
             <w:r>
               <w:t>f</w:t>
             </w:r>
             <w:r>
-              <w:t>ilename</w:t>
-            </w:r>
-            <w:proofErr w:type="spellEnd"/>
-            <w:proofErr w:type="gramEnd"/>
-            <w:r>
-              <w:t xml:space="preserve"> = « </w:t>
-            </w:r>
-            <w:proofErr w:type="spellStart"/>
-            <w:r>
-              <w:t>graphics_assets</w:t>
-            </w:r>
-            <w:proofErr w:type="spellEnd"/>
-            <w:r>
-              <w:t>/</w:t>
+              <w:t>ilename = « </w:t>
+            </w:r>
+            <w:r>
+              <w:t>graphics_assets/</w:t>
             </w:r>
             <w:r>
               <w:t>level1.png »</w:t>
@@ -1451,13 +1290,7 @@
           </w:tcPr>
           <w:p>
             <w:r>
-              <w:t xml:space="preserve">Fichier </w:t>
-            </w:r>
-            <w:r>
-              <w:t xml:space="preserve">non </w:t>
-            </w:r>
-            <w:r>
-              <w:t xml:space="preserve">existant  </w:t>
+              <w:t xml:space="preserve">Fichier non existant  </w:t>
             </w:r>
           </w:p>
         </w:tc>
@@ -1466,26 +1299,14 @@
             <w:tcW w:w="3061" w:type="dxa"/>
           </w:tcPr>
           <w:p>
-            <w:proofErr w:type="spellStart"/>
-            <w:proofErr w:type="gramStart"/>
-            <w:r>
-              <w:t>filename</w:t>
-            </w:r>
-            <w:proofErr w:type="spellEnd"/>
-            <w:proofErr w:type="gramEnd"/>
-            <w:r>
-              <w:t xml:space="preserve"> = </w:t>
+            <w:r>
+              <w:t xml:space="preserve">filename = </w:t>
             </w:r>
             <w:r>
               <w:t>‘’</w:t>
             </w:r>
-            <w:proofErr w:type="spellStart"/>
-            <w:r>
-              <w:t>graphics_assets</w:t>
-            </w:r>
-            <w:proofErr w:type="spellEnd"/>
-            <w:r>
-              <w:t>/level</w:t>
+            <w:r>
+              <w:t>graphics_assets/level</w:t>
             </w:r>
             <w:r>
               <w:t>12</w:t>
@@ -1516,10 +1337,7 @@
           </w:tcPr>
           <w:p>
             <w:r>
-              <w:t>Chaine de caractère</w:t>
-            </w:r>
-            <w:r>
-              <w:t xml:space="preserve"> vide</w:t>
+              <w:t>Chaine de caractère vide</w:t>
             </w:r>
           </w:p>
         </w:tc>
@@ -1528,18 +1346,8 @@
             <w:tcW w:w="3061" w:type="dxa"/>
           </w:tcPr>
           <w:p>
-            <w:proofErr w:type="spellStart"/>
-            <w:proofErr w:type="gramStart"/>
-            <w:r>
-              <w:t>filename</w:t>
-            </w:r>
-            <w:proofErr w:type="spellEnd"/>
-            <w:proofErr w:type="gramEnd"/>
-            <w:r>
-              <w:t xml:space="preserve"> = </w:t>
-            </w:r>
-            <w:r>
-              <w:t>‘’ ‘’ ;</w:t>
+            <w:r>
+              <w:t>filename = ‘’ ‘’ ;</w:t>
             </w:r>
           </w:p>
         </w:tc>
@@ -1570,15 +1378,8 @@
             <w:tcW w:w="3061" w:type="dxa"/>
           </w:tcPr>
           <w:p>
-            <w:proofErr w:type="spellStart"/>
-            <w:proofErr w:type="gramStart"/>
-            <w:r>
-              <w:t>filename</w:t>
-            </w:r>
-            <w:proofErr w:type="spellEnd"/>
-            <w:proofErr w:type="gramEnd"/>
-            <w:r>
-              <w:t xml:space="preserve"> = </w:t>
+            <w:r>
+              <w:t xml:space="preserve">filename = </w:t>
             </w:r>
             <w:r>
               <w:t>1555</w:t>
@@ -1857,6 +1658,7 @@
     <w:lsdException w:name="HTML Sample" w:semiHidden="1" w:unhideWhenUsed="1"/>
     <w:lsdException w:name="HTML Typewriter" w:semiHidden="1" w:unhideWhenUsed="1"/>
     <w:lsdException w:name="HTML Variable" w:semiHidden="1" w:unhideWhenUsed="1"/>
+    <w:lsdException w:name="Normal Table" w:semiHidden="1" w:unhideWhenUsed="1"/>
     <w:lsdException w:name="annotation subject" w:semiHidden="1" w:unhideWhenUsed="1"/>
     <w:lsdException w:name="No List" w:semiHidden="1" w:unhideWhenUsed="1"/>
     <w:lsdException w:name="Outline List 1" w:semiHidden="1" w:unhideWhenUsed="1"/>
@@ -1903,8 +1705,10 @@
     <w:lsdException w:name="Table Subtle 2" w:semiHidden="1" w:unhideWhenUsed="1"/>
     <w:lsdException w:name="Table Web 1" w:semiHidden="1" w:unhideWhenUsed="1"/>
     <w:lsdException w:name="Table Web 2" w:semiHidden="1" w:unhideWhenUsed="1"/>
+    <w:lsdException w:name="Table Web 3" w:semiHidden="1" w:unhideWhenUsed="1"/>
     <w:lsdException w:name="Balloon Text" w:semiHidden="1" w:unhideWhenUsed="1"/>
     <w:lsdException w:name="Table Grid" w:uiPriority="39"/>
+    <w:lsdException w:name="Table Theme" w:semiHidden="1" w:unhideWhenUsed="1"/>
     <w:lsdException w:name="Placeholder Text" w:semiHidden="1"/>
     <w:lsdException w:name="No Spacing" w:uiPriority="1" w:qFormat="1"/>
     <w:lsdException w:name="Light Shading" w:uiPriority="60"/>

</xml_diff>